<commit_message>
Adding Async Exercises 7.1,7.2, and 7.3
</commit_message>
<xml_diff>
--- a/CaragineAdamGitTutorial-02-18-2021.docx
+++ b/CaragineAdamGitTutorial-02-18-2021.docx
@@ -63,13 +63,17 @@
         <w:spacing w:after="0" w:line="240" w:lineRule="auto"/>
         <w:rPr>
           <w:rFonts w:ascii="Times New Roman" w:hAnsi="Times New Roman" w:cs="Times New Roman"/>
-          <w:sz w:val="24"/>
-          <w:szCs w:val="24"/>
-        </w:rPr>
-      </w:pPr>
-      <w:r>
-        <w:rPr>
-          <w:rFonts w:ascii="Times New Roman" w:hAnsi="Times New Roman" w:cs="Times New Roman"/>
+          <w:b/>
+          <w:bCs/>
+          <w:sz w:val="24"/>
+          <w:szCs w:val="24"/>
+        </w:rPr>
+      </w:pPr>
+      <w:r>
+        <w:rPr>
+          <w:rFonts w:ascii="Times New Roman" w:hAnsi="Times New Roman" w:cs="Times New Roman"/>
+          <w:b/>
+          <w:bCs/>
           <w:sz w:val="24"/>
           <w:szCs w:val="24"/>
         </w:rPr>
@@ -163,13 +167,17 @@
         <w:spacing w:after="0" w:line="240" w:lineRule="auto"/>
         <w:rPr>
           <w:rFonts w:ascii="Times New Roman" w:hAnsi="Times New Roman" w:cs="Times New Roman"/>
-          <w:sz w:val="24"/>
-          <w:szCs w:val="24"/>
-        </w:rPr>
-      </w:pPr>
-      <w:r>
-        <w:rPr>
-          <w:rFonts w:ascii="Times New Roman" w:hAnsi="Times New Roman" w:cs="Times New Roman"/>
+          <w:b/>
+          <w:bCs/>
+          <w:sz w:val="24"/>
+          <w:szCs w:val="24"/>
+        </w:rPr>
+      </w:pPr>
+      <w:r>
+        <w:rPr>
+          <w:rFonts w:ascii="Times New Roman" w:hAnsi="Times New Roman" w:cs="Times New Roman"/>
+          <w:b/>
+          <w:bCs/>
           <w:sz w:val="24"/>
           <w:szCs w:val="24"/>
         </w:rPr>
@@ -508,13 +516,17 @@
         <w:spacing w:after="0" w:line="240" w:lineRule="auto"/>
         <w:rPr>
           <w:rFonts w:ascii="Times New Roman" w:hAnsi="Times New Roman" w:cs="Times New Roman"/>
-          <w:sz w:val="24"/>
-          <w:szCs w:val="24"/>
-        </w:rPr>
-      </w:pPr>
-      <w:r>
-        <w:rPr>
-          <w:rFonts w:ascii="Times New Roman" w:hAnsi="Times New Roman" w:cs="Times New Roman"/>
+          <w:b/>
+          <w:bCs/>
+          <w:sz w:val="24"/>
+          <w:szCs w:val="24"/>
+        </w:rPr>
+      </w:pPr>
+      <w:r>
+        <w:rPr>
+          <w:rFonts w:ascii="Times New Roman" w:hAnsi="Times New Roman" w:cs="Times New Roman"/>
+          <w:b/>
+          <w:bCs/>
           <w:sz w:val="24"/>
           <w:szCs w:val="24"/>
         </w:rPr>
@@ -734,6 +746,26 @@
           <w:t>https://github.com/paceuniversity/courses</w:t>
         </w:r>
       </w:hyperlink>
+    </w:p>
+    <w:p>
+      <w:pPr>
+        <w:spacing w:after="0" w:line="240" w:lineRule="auto"/>
+        <w:rPr>
+          <w:rFonts w:ascii="Times New Roman" w:hAnsi="Times New Roman" w:cs="Times New Roman"/>
+          <w:sz w:val="24"/>
+          <w:szCs w:val="24"/>
+        </w:rPr>
+      </w:pPr>
+    </w:p>
+    <w:p>
+      <w:pPr>
+        <w:spacing w:after="0" w:line="240" w:lineRule="auto"/>
+        <w:rPr>
+          <w:rFonts w:ascii="Times New Roman" w:hAnsi="Times New Roman" w:cs="Times New Roman"/>
+          <w:sz w:val="24"/>
+          <w:szCs w:val="24"/>
+        </w:rPr>
+      </w:pPr>
     </w:p>
     <w:p>
       <w:pPr>

</xml_diff>